<commit_message>
Updates to Week 4
</commit_message>
<xml_diff>
--- a/UC_Databases_4_Data_Scientists/Course1_Relational_DB_Design/Week 4/Course 1_Final Project.docx
+++ b/UC_Databases_4_Data_Scientists/Course1_Relational_DB_Design/Week 4/Course 1_Final Project.docx
@@ -5,12 +5,14 @@
     <w:p>
       <w:pPr>
         <w:rPr>
+          <w:rFonts w:cstheme="minorHAnsi"/>
           <w:sz w:val="32"/>
           <w:szCs w:val="32"/>
         </w:rPr>
       </w:pPr>
       <w:r>
         <w:rPr>
+          <w:rFonts w:cstheme="minorHAnsi"/>
           <w:b/>
           <w:bCs/>
           <w:sz w:val="32"/>
@@ -21,6 +23,7 @@
       </w:r>
       <w:r>
         <w:rPr>
+          <w:rFonts w:cstheme="minorHAnsi"/>
           <w:sz w:val="32"/>
           <w:szCs w:val="32"/>
         </w:rPr>
@@ -32,7 +35,7 @@
         <w:spacing w:before="100" w:beforeAutospacing="1" w:after="100" w:afterAutospacing="1" w:line="240" w:lineRule="auto"/>
         <w:outlineLvl w:val="0"/>
         <w:rPr>
-          <w:rFonts w:ascii="Times New Roman" w:eastAsia="Times New Roman" w:hAnsi="Times New Roman" w:cs="Times New Roman"/>
+          <w:rFonts w:eastAsia="Times New Roman" w:cstheme="minorHAnsi"/>
           <w:b/>
           <w:bCs/>
           <w:kern w:val="36"/>
@@ -43,7 +46,7 @@
       </w:pPr>
       <w:r>
         <w:rPr>
-          <w:rFonts w:ascii="Times New Roman" w:eastAsia="Times New Roman" w:hAnsi="Times New Roman" w:cs="Times New Roman"/>
+          <w:rFonts w:eastAsia="Times New Roman" w:cstheme="minorHAnsi"/>
           <w:b/>
           <w:bCs/>
           <w:kern w:val="36"/>
@@ -58,7 +61,7 @@
       <w:pPr>
         <w:spacing w:before="100" w:beforeAutospacing="1" w:after="100" w:afterAutospacing="1" w:line="240" w:lineRule="auto"/>
         <w:rPr>
-          <w:rFonts w:ascii="Times New Roman" w:eastAsia="Times New Roman" w:hAnsi="Times New Roman" w:cs="Times New Roman"/>
+          <w:rFonts w:eastAsia="Times New Roman" w:cstheme="minorHAnsi"/>
           <w:kern w:val="0"/>
           <w:sz w:val="24"/>
           <w:szCs w:val="24"/>
@@ -67,7 +70,7 @@
       </w:pPr>
       <w:r>
         <w:rPr>
-          <w:rFonts w:ascii="Times New Roman" w:eastAsia="Times New Roman" w:hAnsi="Times New Roman" w:cs="Times New Roman"/>
+          <w:rFonts w:eastAsia="Times New Roman" w:cstheme="minorHAnsi"/>
           <w:kern w:val="0"/>
           <w:sz w:val="24"/>
           <w:szCs w:val="24"/>
@@ -78,7 +81,7 @@
       <w:proofErr w:type="spellStart"/>
       <w:r>
         <w:rPr>
-          <w:rFonts w:ascii="Times New Roman" w:eastAsia="Times New Roman" w:hAnsi="Times New Roman" w:cs="Times New Roman"/>
+          <w:rFonts w:eastAsia="Times New Roman" w:cstheme="minorHAnsi"/>
           <w:kern w:val="0"/>
           <w:sz w:val="24"/>
           <w:szCs w:val="24"/>
@@ -89,7 +92,7 @@
       <w:proofErr w:type="spellEnd"/>
       <w:r>
         <w:rPr>
-          <w:rFonts w:ascii="Times New Roman" w:eastAsia="Times New Roman" w:hAnsi="Times New Roman" w:cs="Times New Roman"/>
+          <w:rFonts w:eastAsia="Times New Roman" w:cstheme="minorHAnsi"/>
           <w:kern w:val="0"/>
           <w:sz w:val="24"/>
           <w:szCs w:val="24"/>
@@ -100,7 +103,7 @@
       <w:proofErr w:type="spellStart"/>
       <w:r>
         <w:rPr>
-          <w:rFonts w:ascii="Times New Roman" w:eastAsia="Times New Roman" w:hAnsi="Times New Roman" w:cs="Times New Roman"/>
+          <w:rFonts w:eastAsia="Times New Roman" w:cstheme="minorHAnsi"/>
           <w:kern w:val="0"/>
           <w:sz w:val="24"/>
           <w:szCs w:val="24"/>
@@ -111,7 +114,7 @@
       <w:proofErr w:type="spellEnd"/>
       <w:r>
         <w:rPr>
-          <w:rFonts w:ascii="Times New Roman" w:eastAsia="Times New Roman" w:hAnsi="Times New Roman" w:cs="Times New Roman"/>
+          <w:rFonts w:eastAsia="Times New Roman" w:cstheme="minorHAnsi"/>
           <w:kern w:val="0"/>
           <w:sz w:val="24"/>
           <w:szCs w:val="24"/>
@@ -122,7 +125,7 @@
       <w:proofErr w:type="gramStart"/>
       <w:r>
         <w:rPr>
-          <w:rFonts w:ascii="Times New Roman" w:eastAsia="Times New Roman" w:hAnsi="Times New Roman" w:cs="Times New Roman"/>
+          <w:rFonts w:eastAsia="Times New Roman" w:cstheme="minorHAnsi"/>
           <w:kern w:val="0"/>
           <w:sz w:val="24"/>
           <w:szCs w:val="24"/>
@@ -133,7 +136,7 @@
       <w:proofErr w:type="gramEnd"/>
       <w:r>
         <w:rPr>
-          <w:rFonts w:ascii="Times New Roman" w:eastAsia="Times New Roman" w:hAnsi="Times New Roman" w:cs="Times New Roman"/>
+          <w:rFonts w:eastAsia="Times New Roman" w:cstheme="minorHAnsi"/>
           <w:kern w:val="0"/>
           <w:sz w:val="24"/>
           <w:szCs w:val="24"/>
@@ -146,7 +149,7 @@
       <w:pPr>
         <w:spacing w:before="100" w:beforeAutospacing="1" w:after="100" w:afterAutospacing="1" w:line="240" w:lineRule="auto"/>
         <w:rPr>
-          <w:rFonts w:ascii="Times New Roman" w:eastAsia="Times New Roman" w:hAnsi="Times New Roman" w:cs="Times New Roman"/>
+          <w:rFonts w:eastAsia="Times New Roman" w:cstheme="minorHAnsi"/>
           <w:kern w:val="0"/>
           <w:sz w:val="24"/>
           <w:szCs w:val="24"/>
@@ -155,7 +158,7 @@
       </w:pPr>
       <w:r>
         <w:rPr>
-          <w:rFonts w:ascii="Times New Roman" w:eastAsia="Times New Roman" w:hAnsi="Times New Roman" w:cs="Times New Roman"/>
+          <w:rFonts w:eastAsia="Times New Roman" w:cstheme="minorHAnsi"/>
           <w:kern w:val="0"/>
           <w:sz w:val="24"/>
           <w:szCs w:val="24"/>
@@ -166,7 +169,7 @@
       <w:proofErr w:type="spellStart"/>
       <w:r>
         <w:rPr>
-          <w:rFonts w:ascii="Times New Roman" w:eastAsia="Times New Roman" w:hAnsi="Times New Roman" w:cs="Times New Roman"/>
+          <w:rFonts w:eastAsia="Times New Roman" w:cstheme="minorHAnsi"/>
           <w:kern w:val="0"/>
           <w:sz w:val="24"/>
           <w:szCs w:val="24"/>
@@ -177,7 +180,7 @@
       <w:proofErr w:type="spellEnd"/>
       <w:r>
         <w:rPr>
-          <w:rFonts w:ascii="Times New Roman" w:eastAsia="Times New Roman" w:hAnsi="Times New Roman" w:cs="Times New Roman"/>
+          <w:rFonts w:eastAsia="Times New Roman" w:cstheme="minorHAnsi"/>
           <w:kern w:val="0"/>
           <w:sz w:val="24"/>
           <w:szCs w:val="24"/>
@@ -188,7 +191,7 @@
       <w:proofErr w:type="gramStart"/>
       <w:r>
         <w:rPr>
-          <w:rFonts w:ascii="Times New Roman" w:eastAsia="Times New Roman" w:hAnsi="Times New Roman" w:cs="Times New Roman"/>
+          <w:rFonts w:eastAsia="Times New Roman" w:cstheme="minorHAnsi"/>
           <w:kern w:val="0"/>
           <w:sz w:val="24"/>
           <w:szCs w:val="24"/>
@@ -199,7 +202,7 @@
       <w:proofErr w:type="gramEnd"/>
       <w:r>
         <w:rPr>
-          <w:rFonts w:ascii="Times New Roman" w:eastAsia="Times New Roman" w:hAnsi="Times New Roman" w:cs="Times New Roman"/>
+          <w:rFonts w:eastAsia="Times New Roman" w:cstheme="minorHAnsi"/>
           <w:kern w:val="0"/>
           <w:sz w:val="24"/>
           <w:szCs w:val="24"/>
@@ -212,7 +215,7 @@
       <w:pPr>
         <w:spacing w:before="100" w:beforeAutospacing="1" w:after="100" w:afterAutospacing="1" w:line="240" w:lineRule="auto"/>
         <w:rPr>
-          <w:rFonts w:ascii="Times New Roman" w:eastAsia="Times New Roman" w:hAnsi="Times New Roman" w:cs="Times New Roman"/>
+          <w:rFonts w:eastAsia="Times New Roman" w:cstheme="minorHAnsi"/>
           <w:kern w:val="0"/>
           <w:sz w:val="24"/>
           <w:szCs w:val="24"/>
@@ -222,7 +225,7 @@
       <w:proofErr w:type="spellStart"/>
       <w:r>
         <w:rPr>
-          <w:rFonts w:ascii="Times New Roman" w:eastAsia="Times New Roman" w:hAnsi="Times New Roman" w:cs="Times New Roman"/>
+          <w:rFonts w:eastAsia="Times New Roman" w:cstheme="minorHAnsi"/>
           <w:kern w:val="0"/>
           <w:sz w:val="24"/>
           <w:szCs w:val="24"/>
@@ -233,7 +236,7 @@
       <w:proofErr w:type="spellEnd"/>
       <w:r>
         <w:rPr>
-          <w:rFonts w:ascii="Times New Roman" w:eastAsia="Times New Roman" w:hAnsi="Times New Roman" w:cs="Times New Roman"/>
+          <w:rFonts w:eastAsia="Times New Roman" w:cstheme="minorHAnsi"/>
           <w:kern w:val="0"/>
           <w:sz w:val="24"/>
           <w:szCs w:val="24"/>
@@ -246,7 +249,7 @@
       <w:pPr>
         <w:spacing w:before="100" w:beforeAutospacing="1" w:after="100" w:afterAutospacing="1" w:line="240" w:lineRule="auto"/>
         <w:rPr>
-          <w:rFonts w:ascii="Times New Roman" w:eastAsia="Times New Roman" w:hAnsi="Times New Roman" w:cs="Times New Roman"/>
+          <w:rFonts w:eastAsia="Times New Roman" w:cstheme="minorHAnsi"/>
           <w:kern w:val="0"/>
           <w:sz w:val="24"/>
           <w:szCs w:val="24"/>
@@ -255,7 +258,7 @@
       </w:pPr>
       <w:r>
         <w:rPr>
-          <w:rFonts w:ascii="Times New Roman" w:eastAsia="Times New Roman" w:hAnsi="Times New Roman" w:cs="Times New Roman"/>
+          <w:rFonts w:eastAsia="Times New Roman" w:cstheme="minorHAnsi"/>
           <w:b/>
           <w:bCs/>
           <w:kern w:val="0"/>
@@ -268,7 +271,7 @@
       </w:r>
       <w:r>
         <w:rPr>
-          <w:rFonts w:ascii="Times New Roman" w:eastAsia="Times New Roman" w:hAnsi="Times New Roman" w:cs="Times New Roman"/>
+          <w:rFonts w:eastAsia="Times New Roman" w:cstheme="minorHAnsi"/>
           <w:kern w:val="0"/>
           <w:sz w:val="24"/>
           <w:szCs w:val="24"/>
@@ -278,8 +281,14 @@
       </w:r>
     </w:p>
     <w:p>
-      <w:r>
-        <w:rPr>
+      <w:pPr>
+        <w:rPr>
+          <w:rFonts w:cstheme="minorHAnsi"/>
+        </w:rPr>
+      </w:pPr>
+      <w:r>
+        <w:rPr>
+          <w:rFonts w:cstheme="minorHAnsi"/>
           <w:b/>
           <w:bCs/>
           <w:u w:val="single"/>
@@ -288,6 +297,7 @@
       </w:r>
       <w:r>
         <w:rPr>
+          <w:rFonts w:cstheme="minorHAnsi"/>
           <w:b/>
           <w:bCs/>
         </w:rPr>
@@ -295,24 +305,42 @@
       </w:r>
     </w:p>
     <w:p>
-      <w:r>
+      <w:pPr>
+        <w:rPr>
+          <w:rFonts w:cstheme="minorHAnsi"/>
+        </w:rPr>
+      </w:pPr>
+      <w:r>
+        <w:rPr>
+          <w:rFonts w:cstheme="minorHAnsi"/>
+        </w:rPr>
         <w:t>Business-related: How do you plan on maintaining the database management system? Do you have any enterprise DBMS software that you would like to use?</w:t>
       </w:r>
     </w:p>
     <w:p>
-      <w:r>
+      <w:pPr>
+        <w:rPr>
+          <w:rFonts w:cstheme="minorHAnsi"/>
+        </w:rPr>
+      </w:pPr>
+      <w:r>
+        <w:rPr>
+          <w:rFonts w:cstheme="minorHAnsi"/>
+        </w:rPr>
         <w:t>Data-related: What is the format of your current records? If they are not yet computerized, how can we help with data entry?</w:t>
       </w:r>
     </w:p>
     <w:p>
       <w:pPr>
         <w:rPr>
+          <w:rFonts w:cstheme="minorHAnsi"/>
           <w:sz w:val="32"/>
           <w:szCs w:val="32"/>
         </w:rPr>
       </w:pPr>
       <w:r>
         <w:rPr>
+          <w:rFonts w:cstheme="minorHAnsi"/>
           <w:b/>
           <w:bCs/>
           <w:sz w:val="32"/>
@@ -323,6 +351,7 @@
       </w:r>
       <w:r>
         <w:rPr>
+          <w:rFonts w:cstheme="minorHAnsi"/>
           <w:sz w:val="32"/>
           <w:szCs w:val="32"/>
         </w:rPr>
@@ -332,36 +361,56 @@
     <w:p>
       <w:pPr>
         <w:pStyle w:val="Heading1"/>
-      </w:pPr>
-      <w:r>
+        <w:rPr>
+          <w:rFonts w:asciiTheme="minorHAnsi" w:hAnsiTheme="minorHAnsi" w:cstheme="minorHAnsi"/>
+        </w:rPr>
+      </w:pPr>
+      <w:r>
+        <w:rPr>
+          <w:rFonts w:asciiTheme="minorHAnsi" w:hAnsiTheme="minorHAnsi" w:cstheme="minorHAnsi"/>
+        </w:rPr>
         <w:t>Build the Entity Relationship Model</w:t>
       </w:r>
     </w:p>
     <w:p>
       <w:pPr>
         <w:pStyle w:val="NormalWeb"/>
-      </w:pPr>
-      <w:r>
+        <w:rPr>
+          <w:rFonts w:asciiTheme="minorHAnsi" w:hAnsiTheme="minorHAnsi" w:cstheme="minorHAnsi"/>
+        </w:rPr>
+      </w:pPr>
+      <w:r>
+        <w:rPr>
+          <w:rFonts w:asciiTheme="minorHAnsi" w:hAnsiTheme="minorHAnsi" w:cstheme="minorHAnsi"/>
+        </w:rPr>
         <w:t>Congratulations! Thanks to the efficient communication between Claire and you, now you understand the details of the business, and you are ready to write down narrative statements for your Entity Relationship Model. </w:t>
       </w:r>
     </w:p>
     <w:p>
       <w:pPr>
         <w:pStyle w:val="NormalWeb"/>
-      </w:pPr>
-      <w:r>
+        <w:rPr>
+          <w:rFonts w:asciiTheme="minorHAnsi" w:hAnsiTheme="minorHAnsi" w:cstheme="minorHAnsi"/>
+        </w:rPr>
+      </w:pPr>
+      <w:r>
+        <w:rPr>
+          <w:rFonts w:asciiTheme="minorHAnsi" w:hAnsiTheme="minorHAnsi" w:cstheme="minorHAnsi"/>
+        </w:rPr>
         <w:t xml:space="preserve">You should lay out your own assumptions and your own ER Model. </w:t>
       </w:r>
     </w:p>
     <w:p>
       <w:pPr>
         <w:rPr>
+          <w:rFonts w:cstheme="minorHAnsi"/>
           <w:b/>
           <w:bCs/>
         </w:rPr>
       </w:pPr>
       <w:r>
         <w:rPr>
+          <w:rFonts w:cstheme="minorHAnsi"/>
           <w:b/>
           <w:bCs/>
           <w:u w:val="single"/>
@@ -370,6 +419,7 @@
       </w:r>
       <w:r>
         <w:rPr>
+          <w:rFonts w:cstheme="minorHAnsi"/>
           <w:b/>
           <w:bCs/>
         </w:rPr>
@@ -377,29 +427,57 @@
       </w:r>
     </w:p>
     <w:p>
-      <w:r>
+      <w:pPr>
+        <w:rPr>
+          <w:rFonts w:cstheme="minorHAnsi"/>
+        </w:rPr>
+      </w:pPr>
+      <w:r>
+        <w:rPr>
+          <w:rFonts w:cstheme="minorHAnsi"/>
+        </w:rPr>
         <w:t>The attributes ate the customers, pets, staff, and visits. The relational database will be called “</w:t>
       </w:r>
       <w:proofErr w:type="spellStart"/>
       <w:r>
+        <w:rPr>
+          <w:rFonts w:cstheme="minorHAnsi"/>
+        </w:rPr>
         <w:t>PetsCare</w:t>
       </w:r>
       <w:proofErr w:type="spellEnd"/>
       <w:r>
+        <w:rPr>
+          <w:rFonts w:cstheme="minorHAnsi"/>
+        </w:rPr>
         <w:t>”. There are a number of assumptions that could be made about the relationship among the various attributes.</w:t>
       </w:r>
     </w:p>
     <w:p>
-      <w:r>
+      <w:pPr>
+        <w:rPr>
+          <w:rFonts w:cstheme="minorHAnsi"/>
+        </w:rPr>
+      </w:pPr>
+      <w:r>
+        <w:rPr>
+          <w:rFonts w:cstheme="minorHAnsi"/>
+        </w:rPr>
+        <w:lastRenderedPageBreak/>
         <w:t>Here is the Entity Relationship Model (answer from online):</w:t>
       </w:r>
     </w:p>
     <w:p>
       <w:pPr>
         <w:pStyle w:val="NormalWeb"/>
-      </w:pPr>
-      <w:r>
-        <w:lastRenderedPageBreak/>
+        <w:rPr>
+          <w:rFonts w:asciiTheme="minorHAnsi" w:hAnsiTheme="minorHAnsi" w:cstheme="minorHAnsi"/>
+        </w:rPr>
+      </w:pPr>
+      <w:r>
+        <w:rPr>
+          <w:rFonts w:asciiTheme="minorHAnsi" w:hAnsiTheme="minorHAnsi" w:cstheme="minorHAnsi"/>
+        </w:rPr>
         <w:t>Here is what you summarized about the entities:</w:t>
       </w:r>
     </w:p>
@@ -410,8 +488,14 @@
           <w:ilvl w:val="0"/>
           <w:numId w:val="2"/>
         </w:numPr>
-      </w:pPr>
-      <w:r>
+        <w:rPr>
+          <w:rFonts w:asciiTheme="minorHAnsi" w:hAnsiTheme="minorHAnsi" w:cstheme="minorHAnsi"/>
+        </w:rPr>
+      </w:pPr>
+      <w:r>
+        <w:rPr>
+          <w:rFonts w:asciiTheme="minorHAnsi" w:hAnsiTheme="minorHAnsi" w:cstheme="minorHAnsi"/>
+        </w:rPr>
         <w:t>Customers: CustomerID, FirstName, LastName, Address, Email, Phone, DoB, PaymentInfo, JoinDate. CustomerID is the identifier.</w:t>
       </w:r>
     </w:p>
@@ -422,8 +506,14 @@
           <w:ilvl w:val="0"/>
           <w:numId w:val="2"/>
         </w:numPr>
-      </w:pPr>
-      <w:r>
+        <w:rPr>
+          <w:rFonts w:asciiTheme="minorHAnsi" w:hAnsiTheme="minorHAnsi" w:cstheme="minorHAnsi"/>
+        </w:rPr>
+      </w:pPr>
+      <w:r>
+        <w:rPr>
+          <w:rFonts w:asciiTheme="minorHAnsi" w:hAnsiTheme="minorHAnsi" w:cstheme="minorHAnsi"/>
+        </w:rPr>
         <w:t>Pets: CustomerID, Pet#, NickName, Address, Email, Phone, Category, Species/Breed, Species/Breed Description, Gender, DoB, Notes. CustomerID and Pet# together as the identifier.</w:t>
       </w:r>
     </w:p>
@@ -434,8 +524,14 @@
           <w:ilvl w:val="0"/>
           <w:numId w:val="2"/>
         </w:numPr>
-      </w:pPr>
-      <w:r>
+        <w:rPr>
+          <w:rFonts w:asciiTheme="minorHAnsi" w:hAnsiTheme="minorHAnsi" w:cstheme="minorHAnsi"/>
+        </w:rPr>
+      </w:pPr>
+      <w:r>
+        <w:rPr>
+          <w:rFonts w:asciiTheme="minorHAnsi" w:hAnsiTheme="minorHAnsi" w:cstheme="minorHAnsi"/>
+        </w:rPr>
         <w:t>Staff: EmployeeID, FirstName, LastName, SSN, Address, Email, Phone, DoB. EmployeeID is the identifier.</w:t>
       </w:r>
     </w:p>
@@ -446,16 +542,28 @@
           <w:ilvl w:val="0"/>
           <w:numId w:val="2"/>
         </w:numPr>
-      </w:pPr>
-      <w:r>
+        <w:rPr>
+          <w:rFonts w:asciiTheme="minorHAnsi" w:hAnsiTheme="minorHAnsi" w:cstheme="minorHAnsi"/>
+        </w:rPr>
+      </w:pPr>
+      <w:r>
+        <w:rPr>
+          <w:rFonts w:asciiTheme="minorHAnsi" w:hAnsiTheme="minorHAnsi" w:cstheme="minorHAnsi"/>
+        </w:rPr>
         <w:t>Visit: VisitID, Date, Time, Customer, Pet, ServiceID, ServiceName, ServicePrice, ServiceDescription, Staff, Bill, Paid. VisitID is the identifier.</w:t>
       </w:r>
     </w:p>
     <w:p>
       <w:pPr>
         <w:pStyle w:val="NormalWeb"/>
-      </w:pPr>
-      <w:r>
+        <w:rPr>
+          <w:rFonts w:asciiTheme="minorHAnsi" w:hAnsiTheme="minorHAnsi" w:cstheme="minorHAnsi"/>
+        </w:rPr>
+      </w:pPr>
+      <w:r>
+        <w:rPr>
+          <w:rFonts w:asciiTheme="minorHAnsi" w:hAnsiTheme="minorHAnsi" w:cstheme="minorHAnsi"/>
+        </w:rPr>
         <w:t>Their relationships are:</w:t>
       </w:r>
     </w:p>
@@ -467,11 +575,13 @@
           <w:numId w:val="3"/>
         </w:numPr>
         <w:rPr>
+          <w:rFonts w:asciiTheme="minorHAnsi" w:hAnsiTheme="minorHAnsi" w:cstheme="minorHAnsi"/>
           <w:strike/>
         </w:rPr>
       </w:pPr>
       <w:r>
         <w:rPr>
+          <w:rFonts w:asciiTheme="minorHAnsi" w:hAnsiTheme="minorHAnsi" w:cstheme="minorHAnsi"/>
           <w:strike/>
         </w:rPr>
         <w:t>A customer may have one or more (zero or more) pets; A pet must belong to one and only one (exactly one) customer.</w:t>
@@ -485,11 +595,13 @@
           <w:numId w:val="3"/>
         </w:numPr>
         <w:rPr>
+          <w:rFonts w:asciiTheme="minorHAnsi" w:hAnsiTheme="minorHAnsi" w:cstheme="minorHAnsi"/>
           <w:strike/>
         </w:rPr>
       </w:pPr>
       <w:r>
         <w:rPr>
+          <w:rFonts w:asciiTheme="minorHAnsi" w:hAnsiTheme="minorHAnsi" w:cstheme="minorHAnsi"/>
           <w:strike/>
         </w:rPr>
         <w:t>A staff may treat one or more pets (zero or more); and A pet may be familiar with one or more (zero or more) staff.</w:t>
@@ -503,11 +615,13 @@
           <w:numId w:val="3"/>
         </w:numPr>
         <w:rPr>
+          <w:rFonts w:asciiTheme="minorHAnsi" w:hAnsiTheme="minorHAnsi" w:cstheme="minorHAnsi"/>
           <w:strike/>
         </w:rPr>
       </w:pPr>
       <w:r>
         <w:rPr>
+          <w:rFonts w:asciiTheme="minorHAnsi" w:hAnsiTheme="minorHAnsi" w:cstheme="minorHAnsi"/>
           <w:strike/>
         </w:rPr>
         <w:t xml:space="preserve">A customer may have one or more (zero or more) visits; and each visit must be </w:t>
@@ -515,6 +629,7 @@
       <w:proofErr w:type="gramStart"/>
       <w:r>
         <w:rPr>
+          <w:rFonts w:asciiTheme="minorHAnsi" w:hAnsiTheme="minorHAnsi" w:cstheme="minorHAnsi"/>
           <w:strike/>
         </w:rPr>
         <w:t>done</w:t>
@@ -522,6 +637,7 @@
       <w:proofErr w:type="gramEnd"/>
       <w:r>
         <w:rPr>
+          <w:rFonts w:asciiTheme="minorHAnsi" w:hAnsiTheme="minorHAnsi" w:cstheme="minorHAnsi"/>
           <w:strike/>
         </w:rPr>
         <w:t xml:space="preserve"> by one and only one (exactly one) customer. </w:t>
@@ -535,11 +651,13 @@
           <w:numId w:val="3"/>
         </w:numPr>
         <w:rPr>
+          <w:rFonts w:asciiTheme="minorHAnsi" w:hAnsiTheme="minorHAnsi" w:cstheme="minorHAnsi"/>
           <w:strike/>
         </w:rPr>
       </w:pPr>
       <w:r>
         <w:rPr>
+          <w:rFonts w:asciiTheme="minorHAnsi" w:hAnsiTheme="minorHAnsi" w:cstheme="minorHAnsi"/>
           <w:strike/>
         </w:rPr>
         <w:t>A pet may have one or more (zero or more) visits; and each visit may involve one (zero or one) pet. </w:t>
@@ -553,11 +671,13 @@
           <w:numId w:val="3"/>
         </w:numPr>
         <w:rPr>
+          <w:rFonts w:asciiTheme="minorHAnsi" w:hAnsiTheme="minorHAnsi" w:cstheme="minorHAnsi"/>
           <w:strike/>
         </w:rPr>
       </w:pPr>
       <w:r>
         <w:rPr>
+          <w:rFonts w:asciiTheme="minorHAnsi" w:hAnsiTheme="minorHAnsi" w:cstheme="minorHAnsi"/>
           <w:strike/>
         </w:rPr>
         <w:t xml:space="preserve">A </w:t>
@@ -565,6 +685,7 @@
       <w:proofErr w:type="gramStart"/>
       <w:r>
         <w:rPr>
+          <w:rFonts w:asciiTheme="minorHAnsi" w:hAnsiTheme="minorHAnsi" w:cstheme="minorHAnsi"/>
           <w:strike/>
         </w:rPr>
         <w:t>staff</w:t>
@@ -572,6 +693,7 @@
       <w:proofErr w:type="gramEnd"/>
       <w:r>
         <w:rPr>
+          <w:rFonts w:asciiTheme="minorHAnsi" w:hAnsiTheme="minorHAnsi" w:cstheme="minorHAnsi"/>
           <w:strike/>
         </w:rPr>
         <w:t xml:space="preserve"> must be in charge of one or more (one or more) visits; and a visit must be charged by one and only one (exactly one) staff.</w:t>
@@ -584,14 +706,21 @@
           <w:ilvl w:val="0"/>
           <w:numId w:val="3"/>
         </w:numPr>
-      </w:pPr>
-      <w:r>
-        <w:rPr>
+        <w:rPr>
+          <w:rFonts w:asciiTheme="minorHAnsi" w:hAnsiTheme="minorHAnsi" w:cstheme="minorHAnsi"/>
+        </w:rPr>
+      </w:pPr>
+      <w:r>
+        <w:rPr>
+          <w:rFonts w:asciiTheme="minorHAnsi" w:hAnsiTheme="minorHAnsi" w:cstheme="minorHAnsi"/>
           <w:strike/>
         </w:rPr>
         <w:t>A customer may be referred by one (zero or one) customer; and a customer may refer one or more (one or more) customers</w:t>
       </w:r>
       <w:r>
+        <w:rPr>
+          <w:rFonts w:asciiTheme="minorHAnsi" w:hAnsiTheme="minorHAnsi" w:cstheme="minorHAnsi"/>
+        </w:rPr>
         <w:t>. </w:t>
       </w:r>
     </w:p>
@@ -603,11 +732,13 @@
           <w:numId w:val="3"/>
         </w:numPr>
         <w:rPr>
+          <w:rFonts w:asciiTheme="minorHAnsi" w:hAnsiTheme="minorHAnsi" w:cstheme="minorHAnsi"/>
           <w:strike/>
         </w:rPr>
       </w:pPr>
       <w:r>
         <w:rPr>
+          <w:rFonts w:asciiTheme="minorHAnsi" w:hAnsiTheme="minorHAnsi" w:cstheme="minorHAnsi"/>
           <w:strike/>
         </w:rPr>
         <w:t>A staff must have one and only one (exactly one) supervisor; A staff may supervise one or more (zero or more) staff.</w:t>
@@ -617,12 +748,14 @@
       <w:pPr>
         <w:pStyle w:val="NormalWeb"/>
         <w:rPr>
+          <w:rFonts w:asciiTheme="minorHAnsi" w:hAnsiTheme="minorHAnsi" w:cstheme="minorHAnsi"/>
           <w:sz w:val="32"/>
           <w:szCs w:val="32"/>
         </w:rPr>
       </w:pPr>
       <w:r>
         <w:rPr>
+          <w:rFonts w:asciiTheme="minorHAnsi" w:hAnsiTheme="minorHAnsi" w:cstheme="minorHAnsi"/>
           <w:b/>
           <w:bCs/>
           <w:sz w:val="32"/>
@@ -634,6 +767,7 @@
       </w:r>
       <w:r>
         <w:rPr>
+          <w:rFonts w:asciiTheme="minorHAnsi" w:hAnsiTheme="minorHAnsi" w:cstheme="minorHAnsi"/>
           <w:sz w:val="32"/>
           <w:szCs w:val="32"/>
         </w:rPr>
@@ -644,23 +778,29 @@
       <w:pPr>
         <w:pStyle w:val="NormalWeb"/>
         <w:rPr>
+          <w:rFonts w:asciiTheme="minorHAnsi" w:hAnsiTheme="minorHAnsi" w:cstheme="minorHAnsi"/>
           <w:sz w:val="32"/>
           <w:szCs w:val="32"/>
         </w:rPr>
       </w:pPr>
       <w:r>
+        <w:rPr>
+          <w:rFonts w:asciiTheme="minorHAnsi" w:hAnsiTheme="minorHAnsi" w:cstheme="minorHAnsi"/>
+        </w:rPr>
         <w:t>Now you have collected the information needed for the ER Model, and you are ready to draw the ERD.</w:t>
       </w:r>
     </w:p>
     <w:p>
       <w:pPr>
         <w:rPr>
+          <w:rFonts w:cstheme="minorHAnsi"/>
           <w:b/>
           <w:bCs/>
         </w:rPr>
       </w:pPr>
       <w:r>
         <w:rPr>
+          <w:rFonts w:cstheme="minorHAnsi"/>
           <w:b/>
           <w:bCs/>
           <w:u w:val="single"/>
@@ -669,6 +809,7 @@
       </w:r>
       <w:r>
         <w:rPr>
+          <w:rFonts w:cstheme="minorHAnsi"/>
           <w:b/>
           <w:bCs/>
         </w:rPr>
@@ -678,12 +819,14 @@
     <w:p>
       <w:pPr>
         <w:rPr>
+          <w:rFonts w:cstheme="minorHAnsi"/>
           <w:b/>
           <w:bCs/>
         </w:rPr>
       </w:pPr>
       <w:r>
         <w:rPr>
+          <w:rFonts w:cstheme="minorHAnsi"/>
           <w:b/>
           <w:bCs/>
         </w:rPr>
@@ -728,12 +871,14 @@
     <w:p>
       <w:pPr>
         <w:rPr>
+          <w:rFonts w:cstheme="minorHAnsi"/>
           <w:sz w:val="32"/>
           <w:szCs w:val="32"/>
         </w:rPr>
       </w:pPr>
       <w:r>
         <w:rPr>
+          <w:rFonts w:cstheme="minorHAnsi"/>
           <w:b/>
           <w:bCs/>
           <w:sz w:val="32"/>
@@ -744,6 +889,7 @@
       </w:r>
       <w:r>
         <w:rPr>
+          <w:rFonts w:cstheme="minorHAnsi"/>
           <w:sz w:val="32"/>
           <w:szCs w:val="32"/>
         </w:rPr>
@@ -751,8 +897,14 @@
       </w:r>
     </w:p>
     <w:p>
-      <w:r>
-        <w:rPr>
+      <w:pPr>
+        <w:rPr>
+          <w:rFonts w:cstheme="minorHAnsi"/>
+        </w:rPr>
+      </w:pPr>
+      <w:r>
+        <w:rPr>
+          <w:rFonts w:cstheme="minorHAnsi"/>
           <w:noProof/>
         </w:rPr>
         <w:lastRenderedPageBreak/>
@@ -807,13 +959,27 @@
       </w:r>
     </w:p>
     <w:p>
-      <w:r>
+      <w:pPr>
+        <w:rPr>
+          <w:rFonts w:cstheme="minorHAnsi"/>
+        </w:rPr>
+      </w:pPr>
+      <w:r>
+        <w:rPr>
+          <w:rFonts w:cstheme="minorHAnsi"/>
+        </w:rPr>
         <w:t>Now you can convert the ERD to a Relational Model.</w:t>
       </w:r>
     </w:p>
     <w:p>
-      <w:r>
-        <w:rPr>
+      <w:pPr>
+        <w:rPr>
+          <w:rFonts w:cstheme="minorHAnsi"/>
+        </w:rPr>
+      </w:pPr>
+      <w:r>
+        <w:rPr>
+          <w:rFonts w:cstheme="minorHAnsi"/>
           <w:b/>
           <w:bCs/>
           <w:u w:val="single"/>
@@ -821,6 +987,9 @@
         <w:t>Answer</w:t>
       </w:r>
       <w:r>
+        <w:rPr>
+          <w:rFonts w:cstheme="minorHAnsi"/>
+        </w:rPr>
         <w:t>:</w:t>
       </w:r>
     </w:p>
@@ -831,23 +1000,39 @@
           <w:ilvl w:val="0"/>
           <w:numId w:val="4"/>
         </w:numPr>
-      </w:pPr>
-      <w:r>
+        <w:rPr>
+          <w:rFonts w:cstheme="minorHAnsi"/>
+        </w:rPr>
+      </w:pPr>
+      <w:r>
+        <w:rPr>
+          <w:rFonts w:cstheme="minorHAnsi"/>
+        </w:rPr>
         <w:t>Customers (</w:t>
       </w:r>
       <w:r>
         <w:rPr>
+          <w:rFonts w:cstheme="minorHAnsi"/>
           <w:u w:val="single"/>
         </w:rPr>
         <w:t>CustomerID</w:t>
       </w:r>
       <w:r>
+        <w:rPr>
+          <w:rFonts w:cstheme="minorHAnsi"/>
+        </w:rPr>
         <w:t>, FirstName, LastName, Address, Email, Phone, DoB, PaymentInfo, JoinDate</w:t>
       </w:r>
       <w:r>
+        <w:rPr>
+          <w:rFonts w:cstheme="minorHAnsi"/>
+        </w:rPr>
         <w:t>, ReferredByCustomerID (fk)</w:t>
       </w:r>
       <w:r>
+        <w:rPr>
+          <w:rFonts w:cstheme="minorHAnsi"/>
+        </w:rPr>
         <w:t>)</w:t>
       </w:r>
     </w:p>
@@ -858,32 +1043,47 @@
           <w:ilvl w:val="0"/>
           <w:numId w:val="4"/>
         </w:numPr>
-      </w:pPr>
-      <w:r>
+        <w:rPr>
+          <w:rFonts w:cstheme="minorHAnsi"/>
+        </w:rPr>
+      </w:pPr>
+      <w:r>
+        <w:rPr>
+          <w:rFonts w:cstheme="minorHAnsi"/>
+        </w:rPr>
         <w:t>Pets (</w:t>
       </w:r>
       <w:r>
         <w:rPr>
+          <w:rFonts w:cstheme="minorHAnsi"/>
           <w:u w:val="single"/>
         </w:rPr>
         <w:t>CustomerID</w:t>
       </w:r>
       <w:r>
         <w:rPr>
+          <w:rFonts w:cstheme="minorHAnsi"/>
           <w:u w:val="single"/>
         </w:rPr>
         <w:t xml:space="preserve"> (fk)</w:t>
       </w:r>
       <w:r>
+        <w:rPr>
+          <w:rFonts w:cstheme="minorHAnsi"/>
+        </w:rPr>
         <w:t xml:space="preserve">, </w:t>
       </w:r>
       <w:r>
         <w:rPr>
+          <w:rFonts w:cstheme="minorHAnsi"/>
           <w:u w:val="single"/>
         </w:rPr>
         <w:t>Pet#</w:t>
       </w:r>
       <w:r>
+        <w:rPr>
+          <w:rFonts w:cstheme="minorHAnsi"/>
+        </w:rPr>
         <w:t>, NickName, Address, Email, Phone, Category, Species/Breed, Species/Breed Description, Gender, DoB, Notes)</w:t>
       </w:r>
     </w:p>
@@ -894,23 +1094,39 @@
           <w:ilvl w:val="0"/>
           <w:numId w:val="4"/>
         </w:numPr>
-      </w:pPr>
-      <w:r>
+        <w:rPr>
+          <w:rFonts w:cstheme="minorHAnsi"/>
+        </w:rPr>
+      </w:pPr>
+      <w:r>
+        <w:rPr>
+          <w:rFonts w:cstheme="minorHAnsi"/>
+        </w:rPr>
         <w:t>Staff (</w:t>
       </w:r>
       <w:r>
         <w:rPr>
+          <w:rFonts w:cstheme="minorHAnsi"/>
           <w:u w:val="single"/>
         </w:rPr>
         <w:t>EmployeeID</w:t>
       </w:r>
       <w:r>
+        <w:rPr>
+          <w:rFonts w:cstheme="minorHAnsi"/>
+        </w:rPr>
         <w:t>, FirstName, LastName, SNN, Address, Email, Phone, DoB</w:t>
       </w:r>
       <w:r>
+        <w:rPr>
+          <w:rFonts w:cstheme="minorHAnsi"/>
+        </w:rPr>
         <w:t>, SuperviserID (fk)</w:t>
       </w:r>
       <w:r>
+        <w:rPr>
+          <w:rFonts w:cstheme="minorHAnsi"/>
+        </w:rPr>
         <w:t>)</w:t>
       </w:r>
     </w:p>
@@ -921,29 +1137,51 @@
           <w:ilvl w:val="0"/>
           <w:numId w:val="4"/>
         </w:numPr>
-      </w:pPr>
-      <w:r>
+        <w:rPr>
+          <w:rFonts w:cstheme="minorHAnsi"/>
+        </w:rPr>
+      </w:pPr>
+      <w:r>
+        <w:rPr>
+          <w:rFonts w:cstheme="minorHAnsi"/>
+        </w:rPr>
         <w:t>Visit (</w:t>
       </w:r>
       <w:r>
         <w:rPr>
+          <w:rFonts w:cstheme="minorHAnsi"/>
           <w:u w:val="single"/>
         </w:rPr>
         <w:t>VisitID</w:t>
       </w:r>
       <w:r>
+        <w:rPr>
+          <w:rFonts w:cstheme="minorHAnsi"/>
+        </w:rPr>
         <w:t>, Date, Time, Customer, Pet</w:t>
       </w:r>
       <w:r>
+        <w:rPr>
+          <w:rFonts w:cstheme="minorHAnsi"/>
+        </w:rPr>
         <w:t xml:space="preserve"> (fk)</w:t>
       </w:r>
       <w:r>
+        <w:rPr>
+          <w:rFonts w:cstheme="minorHAnsi"/>
+        </w:rPr>
         <w:t xml:space="preserve">, ServiceID, ServiceName, ServiceDescription, ServicePrice, </w:t>
       </w:r>
       <w:r>
+        <w:rPr>
+          <w:rFonts w:cstheme="minorHAnsi"/>
+        </w:rPr>
         <w:t>EmployeeID (fk)</w:t>
       </w:r>
       <w:r>
+        <w:rPr>
+          <w:rFonts w:cstheme="minorHAnsi"/>
+        </w:rPr>
         <w:t>, Bill, Paid)</w:t>
       </w:r>
     </w:p>
@@ -954,48 +1192,74 @@
           <w:ilvl w:val="0"/>
           <w:numId w:val="4"/>
         </w:numPr>
-      </w:pPr>
-      <w:r>
+        <w:rPr>
+          <w:rFonts w:cstheme="minorHAnsi"/>
+        </w:rPr>
+      </w:pPr>
+      <w:r>
+        <w:rPr>
+          <w:rFonts w:cstheme="minorHAnsi"/>
+        </w:rPr>
         <w:t>Pets_Staff (</w:t>
       </w:r>
       <w:r>
         <w:rPr>
+          <w:rFonts w:cstheme="minorHAnsi"/>
           <w:u w:val="single"/>
         </w:rPr>
         <w:t>EmployeeID (fk)</w:t>
       </w:r>
       <w:r>
+        <w:rPr>
+          <w:rFonts w:cstheme="minorHAnsi"/>
+        </w:rPr>
         <w:t xml:space="preserve">, </w:t>
       </w:r>
       <w:r>
         <w:rPr>
+          <w:rFonts w:cstheme="minorHAnsi"/>
           <w:u w:val="single"/>
         </w:rPr>
         <w:t>CustomerID (fk)</w:t>
       </w:r>
       <w:r>
+        <w:rPr>
+          <w:rFonts w:cstheme="minorHAnsi"/>
+        </w:rPr>
         <w:t xml:space="preserve">, </w:t>
       </w:r>
       <w:r>
         <w:rPr>
+          <w:rFonts w:cstheme="minorHAnsi"/>
           <w:u w:val="single"/>
         </w:rPr>
         <w:t>Pet# (fk)</w:t>
       </w:r>
       <w:r>
+        <w:rPr>
+          <w:rFonts w:cstheme="minorHAnsi"/>
+        </w:rPr>
         <w:t>)</w:t>
       </w:r>
     </w:p>
-    <w:p/>
-    <w:p>
-      <w:pPr>
-        <w:rPr>
+    <w:p>
+      <w:pPr>
+        <w:rPr>
+          <w:rFonts w:cstheme="minorHAnsi"/>
+        </w:rPr>
+      </w:pPr>
+    </w:p>
+    <w:p>
+      <w:pPr>
+        <w:rPr>
+          <w:rFonts w:cstheme="minorHAnsi"/>
           <w:sz w:val="32"/>
           <w:szCs w:val="32"/>
         </w:rPr>
       </w:pPr>
       <w:r>
         <w:rPr>
+          <w:rFonts w:cstheme="minorHAnsi"/>
           <w:b/>
           <w:bCs/>
           <w:sz w:val="32"/>
@@ -1007,6 +1271,7 @@
       </w:r>
       <w:r>
         <w:rPr>
+          <w:rFonts w:cstheme="minorHAnsi"/>
           <w:sz w:val="32"/>
           <w:szCs w:val="32"/>
         </w:rPr>
@@ -1016,12 +1281,21 @@
     <w:p>
       <w:pPr>
         <w:pStyle w:val="Heading1"/>
-      </w:pPr>
-      <w:r>
+        <w:rPr>
+          <w:rFonts w:asciiTheme="minorHAnsi" w:hAnsiTheme="minorHAnsi" w:cstheme="minorHAnsi"/>
+        </w:rPr>
+      </w:pPr>
+      <w:r>
+        <w:rPr>
+          <w:rFonts w:asciiTheme="minorHAnsi" w:hAnsiTheme="minorHAnsi" w:cstheme="minorHAnsi"/>
+        </w:rPr>
         <w:t xml:space="preserve">Normalize the Relational Model to </w:t>
       </w:r>
       <w:proofErr w:type="gramStart"/>
       <w:r>
+        <w:rPr>
+          <w:rFonts w:asciiTheme="minorHAnsi" w:hAnsiTheme="minorHAnsi" w:cstheme="minorHAnsi"/>
+        </w:rPr>
         <w:t>3NF</w:t>
       </w:r>
       <w:proofErr w:type="gramEnd"/>
@@ -1029,8 +1303,14 @@
     <w:p>
       <w:pPr>
         <w:pStyle w:val="NormalWeb"/>
-      </w:pPr>
-      <w:r>
+        <w:rPr>
+          <w:rFonts w:asciiTheme="minorHAnsi" w:hAnsiTheme="minorHAnsi" w:cstheme="minorHAnsi"/>
+        </w:rPr>
+      </w:pPr>
+      <w:r>
+        <w:rPr>
+          <w:rFonts w:asciiTheme="minorHAnsi" w:hAnsiTheme="minorHAnsi" w:cstheme="minorHAnsi"/>
+        </w:rPr>
         <w:t>Before normalization, you should ask Claire about the Functional Dependencies of the relations. Here is what you got from her:</w:t>
       </w:r>
     </w:p>
@@ -1041,17 +1321,27 @@
           <w:ilvl w:val="0"/>
           <w:numId w:val="5"/>
         </w:numPr>
-      </w:pPr>
-      <w:r>
+        <w:rPr>
+          <w:rFonts w:asciiTheme="minorHAnsi" w:hAnsiTheme="minorHAnsi" w:cstheme="minorHAnsi"/>
+        </w:rPr>
+      </w:pPr>
+      <w:r>
+        <w:rPr>
+          <w:rFonts w:asciiTheme="minorHAnsi" w:hAnsiTheme="minorHAnsi" w:cstheme="minorHAnsi"/>
+        </w:rPr>
         <w:t>Customers (</w:t>
       </w:r>
       <w:r>
         <w:rPr>
+          <w:rFonts w:asciiTheme="minorHAnsi" w:hAnsiTheme="minorHAnsi" w:cstheme="minorHAnsi"/>
           <w:u w:val="single"/>
         </w:rPr>
         <w:t>CustomerID</w:t>
       </w:r>
       <w:r>
+        <w:rPr>
+          <w:rFonts w:asciiTheme="minorHAnsi" w:hAnsiTheme="minorHAnsi" w:cstheme="minorHAnsi"/>
+        </w:rPr>
         <w:t>, FirstName, LastName, Address, Email, Phone, DoB, PaymentInfo, JoinDate, ReferredByCustomerID(fk)).</w:t>
       </w:r>
     </w:p>
@@ -1062,8 +1352,14 @@
           <w:ilvl w:val="1"/>
           <w:numId w:val="5"/>
         </w:numPr>
-      </w:pPr>
-      <w:r>
+        <w:rPr>
+          <w:rFonts w:asciiTheme="minorHAnsi" w:hAnsiTheme="minorHAnsi" w:cstheme="minorHAnsi"/>
+        </w:rPr>
+      </w:pPr>
+      <w:r>
+        <w:rPr>
+          <w:rFonts w:asciiTheme="minorHAnsi" w:hAnsiTheme="minorHAnsi" w:cstheme="minorHAnsi"/>
+        </w:rPr>
         <w:t>FD1: CustomerID → FirstName, LastName, Address, Email, Phone, DoB, PaymentInfo, JoinDate, ReferredByCustomerID</w:t>
       </w:r>
     </w:p>
@@ -1074,26 +1370,40 @@
           <w:ilvl w:val="0"/>
           <w:numId w:val="5"/>
         </w:numPr>
-      </w:pPr>
-      <w:r>
+        <w:rPr>
+          <w:rFonts w:asciiTheme="minorHAnsi" w:hAnsiTheme="minorHAnsi" w:cstheme="minorHAnsi"/>
+        </w:rPr>
+      </w:pPr>
+      <w:r>
+        <w:rPr>
+          <w:rFonts w:asciiTheme="minorHAnsi" w:hAnsiTheme="minorHAnsi" w:cstheme="minorHAnsi"/>
+        </w:rPr>
         <w:t>Pets (</w:t>
       </w:r>
       <w:r>
         <w:rPr>
+          <w:rFonts w:asciiTheme="minorHAnsi" w:hAnsiTheme="minorHAnsi" w:cstheme="minorHAnsi"/>
           <w:u w:val="single"/>
         </w:rPr>
         <w:t>CustomerID(fk)</w:t>
       </w:r>
       <w:r>
+        <w:rPr>
+          <w:rFonts w:asciiTheme="minorHAnsi" w:hAnsiTheme="minorHAnsi" w:cstheme="minorHAnsi"/>
+        </w:rPr>
         <w:t xml:space="preserve">, </w:t>
       </w:r>
       <w:r>
         <w:rPr>
+          <w:rFonts w:asciiTheme="minorHAnsi" w:hAnsiTheme="minorHAnsi" w:cstheme="minorHAnsi"/>
           <w:u w:val="single"/>
         </w:rPr>
         <w:t>Pet#</w:t>
       </w:r>
       <w:r>
+        <w:rPr>
+          <w:rFonts w:asciiTheme="minorHAnsi" w:hAnsiTheme="minorHAnsi" w:cstheme="minorHAnsi"/>
+        </w:rPr>
         <w:t>, NickName, Address, Email, Phone, Category, Species/Breed, Species/Breed Description, Gender, DoB, Notes). </w:t>
       </w:r>
     </w:p>
@@ -1104,9 +1414,15 @@
           <w:ilvl w:val="1"/>
           <w:numId w:val="5"/>
         </w:numPr>
+        <w:rPr>
+          <w:rFonts w:asciiTheme="minorHAnsi" w:hAnsiTheme="minorHAnsi" w:cstheme="minorHAnsi"/>
+        </w:rPr>
       </w:pPr>
       <w:bookmarkStart w:id="0" w:name="_Hlk141858725"/>
       <w:r>
+        <w:rPr>
+          <w:rFonts w:asciiTheme="minorHAnsi" w:hAnsiTheme="minorHAnsi" w:cstheme="minorHAnsi"/>
+        </w:rPr>
         <w:t>FD1: CustomerID, Pet# → NickName, Address, Email, Phone, Category, Species/Breed, Species/Breed Description, Gender, DoB, Notes.</w:t>
       </w:r>
     </w:p>
@@ -1118,8 +1434,14 @@
           <w:ilvl w:val="1"/>
           <w:numId w:val="5"/>
         </w:numPr>
-      </w:pPr>
-      <w:r>
+        <w:rPr>
+          <w:rFonts w:asciiTheme="minorHAnsi" w:hAnsiTheme="minorHAnsi" w:cstheme="minorHAnsi"/>
+        </w:rPr>
+      </w:pPr>
+      <w:r>
+        <w:rPr>
+          <w:rFonts w:asciiTheme="minorHAnsi" w:hAnsiTheme="minorHAnsi" w:cstheme="minorHAnsi"/>
+        </w:rPr>
         <w:t>FD2: CustomerID → Address, Email, Phone</w:t>
       </w:r>
     </w:p>
@@ -1130,8 +1452,14 @@
           <w:ilvl w:val="1"/>
           <w:numId w:val="5"/>
         </w:numPr>
-      </w:pPr>
-      <w:r>
+        <w:rPr>
+          <w:rFonts w:asciiTheme="minorHAnsi" w:hAnsiTheme="minorHAnsi" w:cstheme="minorHAnsi"/>
+        </w:rPr>
+      </w:pPr>
+      <w:r>
+        <w:rPr>
+          <w:rFonts w:asciiTheme="minorHAnsi" w:hAnsiTheme="minorHAnsi" w:cstheme="minorHAnsi"/>
+        </w:rPr>
         <w:t>FD3: Species/Breed → Species/Breed Description</w:t>
       </w:r>
     </w:p>
@@ -1142,25 +1470,41 @@
           <w:ilvl w:val="0"/>
           <w:numId w:val="5"/>
         </w:numPr>
-      </w:pPr>
-      <w:r>
+        <w:rPr>
+          <w:rFonts w:asciiTheme="minorHAnsi" w:hAnsiTheme="minorHAnsi" w:cstheme="minorHAnsi"/>
+        </w:rPr>
+      </w:pPr>
+      <w:r>
+        <w:rPr>
+          <w:rFonts w:asciiTheme="minorHAnsi" w:hAnsiTheme="minorHAnsi" w:cstheme="minorHAnsi"/>
+        </w:rPr>
         <w:t>Staff (</w:t>
       </w:r>
       <w:r>
         <w:rPr>
+          <w:rFonts w:asciiTheme="minorHAnsi" w:hAnsiTheme="minorHAnsi" w:cstheme="minorHAnsi"/>
           <w:u w:val="single"/>
         </w:rPr>
         <w:t>EmployeeID</w:t>
       </w:r>
       <w:r>
+        <w:rPr>
+          <w:rFonts w:asciiTheme="minorHAnsi" w:hAnsiTheme="minorHAnsi" w:cstheme="minorHAnsi"/>
+        </w:rPr>
         <w:t xml:space="preserve">, FirstName, LastName, SSN, Address, Email, Phone, DoB, </w:t>
       </w:r>
       <w:proofErr w:type="spellStart"/>
       <w:r>
+        <w:rPr>
+          <w:rFonts w:asciiTheme="minorHAnsi" w:hAnsiTheme="minorHAnsi" w:cstheme="minorHAnsi"/>
+        </w:rPr>
         <w:t>SupervisorID</w:t>
       </w:r>
       <w:proofErr w:type="spellEnd"/>
       <w:r>
+        <w:rPr>
+          <w:rFonts w:asciiTheme="minorHAnsi" w:hAnsiTheme="minorHAnsi" w:cstheme="minorHAnsi"/>
+        </w:rPr>
         <w:t>(fk)). </w:t>
       </w:r>
     </w:p>
@@ -1171,20 +1515,35 @@
           <w:ilvl w:val="1"/>
           <w:numId w:val="5"/>
         </w:numPr>
-      </w:pPr>
-      <w:r>
+        <w:rPr>
+          <w:rFonts w:asciiTheme="minorHAnsi" w:hAnsiTheme="minorHAnsi" w:cstheme="minorHAnsi"/>
+        </w:rPr>
+      </w:pPr>
+      <w:r>
+        <w:rPr>
+          <w:rFonts w:asciiTheme="minorHAnsi" w:hAnsiTheme="minorHAnsi" w:cstheme="minorHAnsi"/>
+        </w:rPr>
         <w:t xml:space="preserve">FD1: </w:t>
       </w:r>
       <w:proofErr w:type="gramStart"/>
       <w:r>
+        <w:rPr>
+          <w:rFonts w:asciiTheme="minorHAnsi" w:hAnsiTheme="minorHAnsi" w:cstheme="minorHAnsi"/>
+        </w:rPr>
         <w:t>EmployeeID  →</w:t>
       </w:r>
       <w:proofErr w:type="gramEnd"/>
       <w:r>
+        <w:rPr>
+          <w:rFonts w:asciiTheme="minorHAnsi" w:hAnsiTheme="minorHAnsi" w:cstheme="minorHAnsi"/>
+        </w:rPr>
         <w:t xml:space="preserve"> FirstName, LastName, SSN, Address, Email, Phone, DoB, </w:t>
       </w:r>
       <w:proofErr w:type="spellStart"/>
       <w:r>
+        <w:rPr>
+          <w:rFonts w:asciiTheme="minorHAnsi" w:hAnsiTheme="minorHAnsi" w:cstheme="minorHAnsi"/>
+        </w:rPr>
         <w:t>SupervisorID</w:t>
       </w:r>
       <w:proofErr w:type="spellEnd"/>
@@ -1196,17 +1555,27 @@
           <w:ilvl w:val="0"/>
           <w:numId w:val="5"/>
         </w:numPr>
-      </w:pPr>
-      <w:r>
+        <w:rPr>
+          <w:rFonts w:asciiTheme="minorHAnsi" w:hAnsiTheme="minorHAnsi" w:cstheme="minorHAnsi"/>
+        </w:rPr>
+      </w:pPr>
+      <w:r>
+        <w:rPr>
+          <w:rFonts w:asciiTheme="minorHAnsi" w:hAnsiTheme="minorHAnsi" w:cstheme="minorHAnsi"/>
+        </w:rPr>
         <w:t>Visit (</w:t>
       </w:r>
       <w:r>
         <w:rPr>
+          <w:rFonts w:asciiTheme="minorHAnsi" w:hAnsiTheme="minorHAnsi" w:cstheme="minorHAnsi"/>
           <w:u w:val="single"/>
         </w:rPr>
         <w:t>VisitID</w:t>
       </w:r>
       <w:r>
+        <w:rPr>
+          <w:rFonts w:asciiTheme="minorHAnsi" w:hAnsiTheme="minorHAnsi" w:cstheme="minorHAnsi"/>
+        </w:rPr>
         <w:t>, Date, Time, CustomerID(fk), Pet(fk), ServiceID, ServiceName, ServicePrice, ServiceDescription, EmployeeID(fk), Bill, Paid).</w:t>
       </w:r>
     </w:p>
@@ -1217,8 +1586,14 @@
           <w:ilvl w:val="1"/>
           <w:numId w:val="5"/>
         </w:numPr>
-      </w:pPr>
-      <w:r>
+        <w:rPr>
+          <w:rFonts w:asciiTheme="minorHAnsi" w:hAnsiTheme="minorHAnsi" w:cstheme="minorHAnsi"/>
+        </w:rPr>
+      </w:pPr>
+      <w:r>
+        <w:rPr>
+          <w:rFonts w:asciiTheme="minorHAnsi" w:hAnsiTheme="minorHAnsi" w:cstheme="minorHAnsi"/>
+        </w:rPr>
         <w:t>FD1: VisitID → Date, Time, CustomerID, Pet, ServiceID, ServiceName, ServicePrice, ServiceDescription, EmployeeID, Bill, Paid</w:t>
       </w:r>
     </w:p>
@@ -1229,16 +1604,28 @@
           <w:ilvl w:val="1"/>
           <w:numId w:val="5"/>
         </w:numPr>
-      </w:pPr>
-      <w:r>
+        <w:rPr>
+          <w:rFonts w:asciiTheme="minorHAnsi" w:hAnsiTheme="minorHAnsi" w:cstheme="minorHAnsi"/>
+        </w:rPr>
+      </w:pPr>
+      <w:r>
+        <w:rPr>
+          <w:rFonts w:asciiTheme="minorHAnsi" w:hAnsiTheme="minorHAnsi" w:cstheme="minorHAnsi"/>
+        </w:rPr>
         <w:t xml:space="preserve">FD2: </w:t>
       </w:r>
       <w:proofErr w:type="gramStart"/>
       <w:r>
+        <w:rPr>
+          <w:rFonts w:asciiTheme="minorHAnsi" w:hAnsiTheme="minorHAnsi" w:cstheme="minorHAnsi"/>
+        </w:rPr>
         <w:t>ServiceID  →</w:t>
       </w:r>
       <w:proofErr w:type="gramEnd"/>
       <w:r>
+        <w:rPr>
+          <w:rFonts w:asciiTheme="minorHAnsi" w:hAnsiTheme="minorHAnsi" w:cstheme="minorHAnsi"/>
+        </w:rPr>
         <w:t xml:space="preserve"> ServiceName, ServicePrice, ServiceDescription.</w:t>
       </w:r>
     </w:p>
@@ -1249,40 +1636,61 @@
           <w:ilvl w:val="0"/>
           <w:numId w:val="5"/>
         </w:numPr>
-      </w:pPr>
-      <w:r>
+        <w:rPr>
+          <w:rFonts w:asciiTheme="minorHAnsi" w:hAnsiTheme="minorHAnsi" w:cstheme="minorHAnsi"/>
+        </w:rPr>
+      </w:pPr>
+      <w:r>
+        <w:rPr>
+          <w:rFonts w:asciiTheme="minorHAnsi" w:hAnsiTheme="minorHAnsi" w:cstheme="minorHAnsi"/>
+        </w:rPr>
         <w:t>Pets_</w:t>
       </w:r>
       <w:proofErr w:type="gramStart"/>
       <w:r>
+        <w:rPr>
+          <w:rFonts w:asciiTheme="minorHAnsi" w:hAnsiTheme="minorHAnsi" w:cstheme="minorHAnsi"/>
+        </w:rPr>
         <w:t>Staff(</w:t>
       </w:r>
       <w:proofErr w:type="gramEnd"/>
       <w:r>
         <w:rPr>
+          <w:rFonts w:asciiTheme="minorHAnsi" w:hAnsiTheme="minorHAnsi" w:cstheme="minorHAnsi"/>
           <w:u w:val="single"/>
         </w:rPr>
         <w:t>CustomerID(fk)</w:t>
       </w:r>
       <w:r>
+        <w:rPr>
+          <w:rFonts w:asciiTheme="minorHAnsi" w:hAnsiTheme="minorHAnsi" w:cstheme="minorHAnsi"/>
+        </w:rPr>
         <w:t xml:space="preserve">, </w:t>
       </w:r>
       <w:r>
         <w:rPr>
+          <w:rFonts w:asciiTheme="minorHAnsi" w:hAnsiTheme="minorHAnsi" w:cstheme="minorHAnsi"/>
           <w:u w:val="single"/>
         </w:rPr>
         <w:t>Pet#(fk)</w:t>
       </w:r>
       <w:r>
+        <w:rPr>
+          <w:rFonts w:asciiTheme="minorHAnsi" w:hAnsiTheme="minorHAnsi" w:cstheme="minorHAnsi"/>
+        </w:rPr>
         <w:t>,</w:t>
       </w:r>
       <w:r>
         <w:rPr>
+          <w:rFonts w:asciiTheme="minorHAnsi" w:hAnsiTheme="minorHAnsi" w:cstheme="minorHAnsi"/>
           <w:u w:val="single"/>
         </w:rPr>
         <w:t>EmployeeID(fk)</w:t>
       </w:r>
       <w:r>
+        <w:rPr>
+          <w:rFonts w:asciiTheme="minorHAnsi" w:hAnsiTheme="minorHAnsi" w:cstheme="minorHAnsi"/>
+        </w:rPr>
         <w:t>)</w:t>
       </w:r>
     </w:p>
@@ -1293,22 +1701,40 @@
           <w:ilvl w:val="1"/>
           <w:numId w:val="5"/>
         </w:numPr>
-      </w:pPr>
-      <w:r>
+        <w:rPr>
+          <w:rFonts w:asciiTheme="minorHAnsi" w:hAnsiTheme="minorHAnsi" w:cstheme="minorHAnsi"/>
+        </w:rPr>
+      </w:pPr>
+      <w:r>
+        <w:rPr>
+          <w:rFonts w:asciiTheme="minorHAnsi" w:hAnsiTheme="minorHAnsi" w:cstheme="minorHAnsi"/>
+        </w:rPr>
         <w:t>There is no non-primary-key attribute.</w:t>
       </w:r>
     </w:p>
     <w:p>
       <w:pPr>
         <w:pStyle w:val="NormalWeb"/>
-      </w:pPr>
-      <w:r>
+        <w:rPr>
+          <w:rFonts w:asciiTheme="minorHAnsi" w:hAnsiTheme="minorHAnsi" w:cstheme="minorHAnsi"/>
+        </w:rPr>
+      </w:pPr>
+      <w:r>
+        <w:rPr>
+          <w:rFonts w:asciiTheme="minorHAnsi" w:hAnsiTheme="minorHAnsi" w:cstheme="minorHAnsi"/>
+        </w:rPr>
         <w:t>Now you can normalize this Relational Model to 3NF.</w:t>
       </w:r>
     </w:p>
     <w:p>
-      <w:r>
-        <w:rPr>
+      <w:pPr>
+        <w:rPr>
+          <w:rFonts w:cstheme="minorHAnsi"/>
+        </w:rPr>
+      </w:pPr>
+      <w:r>
+        <w:rPr>
+          <w:rFonts w:cstheme="minorHAnsi"/>
           <w:b/>
           <w:bCs/>
           <w:u w:val="single"/>
@@ -1316,6 +1742,9 @@
         <w:t>Answer</w:t>
       </w:r>
       <w:r>
+        <w:rPr>
+          <w:rFonts w:cstheme="minorHAnsi"/>
+        </w:rPr>
         <w:t>:</w:t>
       </w:r>
     </w:p>
@@ -1326,20 +1755,33 @@
           <w:ilvl w:val="0"/>
           <w:numId w:val="6"/>
         </w:numPr>
-      </w:pPr>
-      <w:r>
+        <w:rPr>
+          <w:rFonts w:cstheme="minorHAnsi"/>
+        </w:rPr>
+      </w:pPr>
+      <w:r>
+        <w:rPr>
+          <w:rFonts w:cstheme="minorHAnsi"/>
+        </w:rPr>
         <w:t>Customers (</w:t>
       </w:r>
       <w:r>
         <w:rPr>
+          <w:rFonts w:cstheme="minorHAnsi"/>
           <w:u w:val="single"/>
         </w:rPr>
         <w:t>CustomerID</w:t>
       </w:r>
       <w:r>
+        <w:rPr>
+          <w:rFonts w:cstheme="minorHAnsi"/>
+        </w:rPr>
         <w:t xml:space="preserve">, </w:t>
       </w:r>
       <w:r>
+        <w:rPr>
+          <w:rFonts w:cstheme="minorHAnsi"/>
+        </w:rPr>
         <w:t>FirstName, LastName, Address, Email, Phone, DoB, PaymentInfo, JoinDate, ReferredByCustomerID(fk)).</w:t>
       </w:r>
     </w:p>
@@ -1350,8 +1792,14 @@
           <w:ilvl w:val="1"/>
           <w:numId w:val="6"/>
         </w:numPr>
-      </w:pPr>
-      <w:r>
+        <w:rPr>
+          <w:rFonts w:cstheme="minorHAnsi"/>
+        </w:rPr>
+      </w:pPr>
+      <w:r>
+        <w:rPr>
+          <w:rFonts w:cstheme="minorHAnsi"/>
+        </w:rPr>
         <w:t>FD1: CustomerID → FirstName, LastName, Address, Email, Phone, DoB, PaymentInfo, JoinDate, ReferredByCustomerID</w:t>
       </w:r>
     </w:p>
@@ -1362,32 +1810,52 @@
           <w:ilvl w:val="0"/>
           <w:numId w:val="6"/>
         </w:numPr>
-      </w:pPr>
-      <w:r>
+        <w:rPr>
+          <w:rFonts w:asciiTheme="minorHAnsi" w:hAnsiTheme="minorHAnsi" w:cstheme="minorHAnsi"/>
+        </w:rPr>
+      </w:pPr>
+      <w:r>
+        <w:rPr>
+          <w:rFonts w:asciiTheme="minorHAnsi" w:hAnsiTheme="minorHAnsi" w:cstheme="minorHAnsi"/>
+        </w:rPr>
         <w:t>Pets (</w:t>
       </w:r>
       <w:r>
         <w:rPr>
+          <w:rFonts w:asciiTheme="minorHAnsi" w:hAnsiTheme="minorHAnsi" w:cstheme="minorHAnsi"/>
           <w:u w:val="single"/>
         </w:rPr>
         <w:t>CustomerID(fk)</w:t>
       </w:r>
       <w:r>
+        <w:rPr>
+          <w:rFonts w:asciiTheme="minorHAnsi" w:hAnsiTheme="minorHAnsi" w:cstheme="minorHAnsi"/>
+        </w:rPr>
         <w:t xml:space="preserve">, </w:t>
       </w:r>
       <w:r>
         <w:rPr>
+          <w:rFonts w:asciiTheme="minorHAnsi" w:hAnsiTheme="minorHAnsi" w:cstheme="minorHAnsi"/>
           <w:u w:val="single"/>
         </w:rPr>
         <w:t>Pet#</w:t>
       </w:r>
       <w:r>
+        <w:rPr>
+          <w:rFonts w:asciiTheme="minorHAnsi" w:hAnsiTheme="minorHAnsi" w:cstheme="minorHAnsi"/>
+        </w:rPr>
         <w:t>, NickName, Category, Species/Breed</w:t>
       </w:r>
       <w:r>
+        <w:rPr>
+          <w:rFonts w:asciiTheme="minorHAnsi" w:hAnsiTheme="minorHAnsi" w:cstheme="minorHAnsi"/>
+        </w:rPr>
         <w:t xml:space="preserve"> (fk)</w:t>
       </w:r>
       <w:r>
+        <w:rPr>
+          <w:rFonts w:asciiTheme="minorHAnsi" w:hAnsiTheme="minorHAnsi" w:cstheme="minorHAnsi"/>
+        </w:rPr>
         <w:t>, Gender, DoB, Notes). </w:t>
       </w:r>
     </w:p>
@@ -1398,8 +1866,14 @@
           <w:ilvl w:val="1"/>
           <w:numId w:val="6"/>
         </w:numPr>
-      </w:pPr>
-      <w:r>
+        <w:rPr>
+          <w:rFonts w:asciiTheme="minorHAnsi" w:hAnsiTheme="minorHAnsi" w:cstheme="minorHAnsi"/>
+        </w:rPr>
+      </w:pPr>
+      <w:r>
+        <w:rPr>
+          <w:rFonts w:asciiTheme="minorHAnsi" w:hAnsiTheme="minorHAnsi" w:cstheme="minorHAnsi"/>
+        </w:rPr>
         <w:t>FD1: CustomerID, Pet# → NickName, Category, Species/Breed, Gender, DoB, Notes.</w:t>
       </w:r>
     </w:p>
@@ -1410,20 +1884,33 @@
           <w:ilvl w:val="0"/>
           <w:numId w:val="6"/>
         </w:numPr>
-      </w:pPr>
-      <w:r>
+        <w:rPr>
+          <w:rFonts w:asciiTheme="minorHAnsi" w:hAnsiTheme="minorHAnsi" w:cstheme="minorHAnsi"/>
+        </w:rPr>
+      </w:pPr>
+      <w:r>
+        <w:rPr>
+          <w:rFonts w:asciiTheme="minorHAnsi" w:hAnsiTheme="minorHAnsi" w:cstheme="minorHAnsi"/>
+        </w:rPr>
         <w:t>PetRelation2 (</w:t>
       </w:r>
       <w:r>
         <w:rPr>
+          <w:rFonts w:asciiTheme="minorHAnsi" w:hAnsiTheme="minorHAnsi" w:cstheme="minorHAnsi"/>
           <w:u w:val="single"/>
         </w:rPr>
         <w:t>CustomerID</w:t>
       </w:r>
       <w:r>
+        <w:rPr>
+          <w:rFonts w:asciiTheme="minorHAnsi" w:hAnsiTheme="minorHAnsi" w:cstheme="minorHAnsi"/>
+        </w:rPr>
         <w:t xml:space="preserve"> → Address, Email, Phone</w:t>
       </w:r>
       <w:r>
+        <w:rPr>
+          <w:rFonts w:asciiTheme="minorHAnsi" w:hAnsiTheme="minorHAnsi" w:cstheme="minorHAnsi"/>
+        </w:rPr>
         <w:t>)</w:t>
       </w:r>
     </w:p>
@@ -1434,28 +1921,62 @@
           <w:ilvl w:val="0"/>
           <w:numId w:val="6"/>
         </w:numPr>
-      </w:pPr>
-      <w:r>
-        <w:t>PetRelation3 (</w:t>
-      </w:r>
-      <w:r>
-        <w:rPr>
+        <w:rPr>
+          <w:rFonts w:asciiTheme="minorHAnsi" w:hAnsiTheme="minorHAnsi" w:cstheme="minorHAnsi"/>
+        </w:rPr>
+      </w:pPr>
+      <w:proofErr w:type="gramStart"/>
+      <w:r>
+        <w:rPr>
+          <w:rFonts w:asciiTheme="minorHAnsi" w:hAnsiTheme="minorHAnsi" w:cstheme="minorHAnsi"/>
+        </w:rPr>
+        <w:lastRenderedPageBreak/>
+        <w:t>Species</w:t>
+      </w:r>
+      <w:r>
+        <w:rPr>
+          <w:rFonts w:asciiTheme="minorHAnsi" w:hAnsiTheme="minorHAnsi" w:cstheme="minorHAnsi"/>
+        </w:rPr>
+        <w:t>(</w:t>
+      </w:r>
+      <w:proofErr w:type="gramEnd"/>
+      <w:r>
+        <w:rPr>
+          <w:rFonts w:asciiTheme="minorHAnsi" w:hAnsiTheme="minorHAnsi" w:cstheme="minorHAnsi"/>
           <w:u w:val="single"/>
         </w:rPr>
         <w:t>Species/Breed</w:t>
       </w:r>
       <w:r>
+        <w:rPr>
+          <w:rFonts w:asciiTheme="minorHAnsi" w:hAnsiTheme="minorHAnsi" w:cstheme="minorHAnsi"/>
+        </w:rPr>
         <w:t xml:space="preserve"> → Species/Breed Description</w:t>
       </w:r>
       <w:r>
+        <w:rPr>
+          <w:rFonts w:asciiTheme="minorHAnsi" w:hAnsiTheme="minorHAnsi" w:cstheme="minorHAnsi"/>
+        </w:rPr>
         <w:t>)</w:t>
       </w:r>
     </w:p>
     <w:p>
       <w:pPr>
         <w:pStyle w:val="NormalWeb"/>
-        <w:ind w:left="720"/>
-      </w:pPr>
+        <w:numPr>
+          <w:ilvl w:val="1"/>
+          <w:numId w:val="6"/>
+        </w:numPr>
+        <w:rPr>
+          <w:rFonts w:asciiTheme="minorHAnsi" w:hAnsiTheme="minorHAnsi" w:cstheme="minorHAnsi"/>
+        </w:rPr>
+      </w:pPr>
+      <w:r>
+        <w:rPr>
+          <w:rFonts w:asciiTheme="minorHAnsi" w:hAnsiTheme="minorHAnsi" w:cstheme="minorHAnsi"/>
+        </w:rPr>
+        <w:t>FD1: Species/Breed → Species/Breed Description</w:t>
+      </w:r>
     </w:p>
     <w:p>
       <w:pPr>
@@ -1464,25 +1985,41 @@
           <w:ilvl w:val="0"/>
           <w:numId w:val="6"/>
         </w:numPr>
-      </w:pPr>
-      <w:r>
+        <w:rPr>
+          <w:rFonts w:asciiTheme="minorHAnsi" w:hAnsiTheme="minorHAnsi" w:cstheme="minorHAnsi"/>
+        </w:rPr>
+      </w:pPr>
+      <w:r>
+        <w:rPr>
+          <w:rFonts w:asciiTheme="minorHAnsi" w:hAnsiTheme="minorHAnsi" w:cstheme="minorHAnsi"/>
+        </w:rPr>
         <w:t>Staff (</w:t>
       </w:r>
       <w:r>
         <w:rPr>
+          <w:rFonts w:asciiTheme="minorHAnsi" w:hAnsiTheme="minorHAnsi" w:cstheme="minorHAnsi"/>
           <w:u w:val="single"/>
         </w:rPr>
         <w:t>EmployeeID</w:t>
       </w:r>
       <w:r>
+        <w:rPr>
+          <w:rFonts w:asciiTheme="minorHAnsi" w:hAnsiTheme="minorHAnsi" w:cstheme="minorHAnsi"/>
+        </w:rPr>
         <w:t xml:space="preserve">, FirstName, LastName, SSN, Address, Email, Phone, DoB, </w:t>
       </w:r>
       <w:proofErr w:type="spellStart"/>
       <w:r>
+        <w:rPr>
+          <w:rFonts w:asciiTheme="minorHAnsi" w:hAnsiTheme="minorHAnsi" w:cstheme="minorHAnsi"/>
+        </w:rPr>
         <w:t>SupervisorID</w:t>
       </w:r>
       <w:proofErr w:type="spellEnd"/>
       <w:r>
+        <w:rPr>
+          <w:rFonts w:asciiTheme="minorHAnsi" w:hAnsiTheme="minorHAnsi" w:cstheme="minorHAnsi"/>
+        </w:rPr>
         <w:t>(fk)). </w:t>
       </w:r>
     </w:p>
@@ -1493,20 +2030,35 @@
           <w:ilvl w:val="1"/>
           <w:numId w:val="6"/>
         </w:numPr>
-      </w:pPr>
-      <w:r>
+        <w:rPr>
+          <w:rFonts w:asciiTheme="minorHAnsi" w:hAnsiTheme="minorHAnsi" w:cstheme="minorHAnsi"/>
+        </w:rPr>
+      </w:pPr>
+      <w:r>
+        <w:rPr>
+          <w:rFonts w:asciiTheme="minorHAnsi" w:hAnsiTheme="minorHAnsi" w:cstheme="minorHAnsi"/>
+        </w:rPr>
         <w:t xml:space="preserve">FD1: </w:t>
       </w:r>
       <w:proofErr w:type="gramStart"/>
       <w:r>
+        <w:rPr>
+          <w:rFonts w:asciiTheme="minorHAnsi" w:hAnsiTheme="minorHAnsi" w:cstheme="minorHAnsi"/>
+        </w:rPr>
         <w:t>EmployeeID  →</w:t>
       </w:r>
       <w:proofErr w:type="gramEnd"/>
       <w:r>
+        <w:rPr>
+          <w:rFonts w:asciiTheme="minorHAnsi" w:hAnsiTheme="minorHAnsi" w:cstheme="minorHAnsi"/>
+        </w:rPr>
         <w:t xml:space="preserve"> FirstName, LastName, SSN, Address, Email, Phone, DoB, </w:t>
       </w:r>
       <w:proofErr w:type="spellStart"/>
       <w:r>
+        <w:rPr>
+          <w:rFonts w:asciiTheme="minorHAnsi" w:hAnsiTheme="minorHAnsi" w:cstheme="minorHAnsi"/>
+        </w:rPr>
         <w:t>SupervisorID</w:t>
       </w:r>
       <w:proofErr w:type="spellEnd"/>
@@ -1518,23 +2070,39 @@
           <w:ilvl w:val="0"/>
           <w:numId w:val="6"/>
         </w:numPr>
-      </w:pPr>
-      <w:r>
+        <w:rPr>
+          <w:rFonts w:asciiTheme="minorHAnsi" w:hAnsiTheme="minorHAnsi" w:cstheme="minorHAnsi"/>
+        </w:rPr>
+      </w:pPr>
+      <w:r>
+        <w:rPr>
+          <w:rFonts w:asciiTheme="minorHAnsi" w:hAnsiTheme="minorHAnsi" w:cstheme="minorHAnsi"/>
+        </w:rPr>
         <w:t>Visit (</w:t>
       </w:r>
       <w:r>
         <w:rPr>
+          <w:rFonts w:asciiTheme="minorHAnsi" w:hAnsiTheme="minorHAnsi" w:cstheme="minorHAnsi"/>
           <w:u w:val="single"/>
         </w:rPr>
         <w:t>VisitID</w:t>
       </w:r>
       <w:r>
+        <w:rPr>
+          <w:rFonts w:asciiTheme="minorHAnsi" w:hAnsiTheme="minorHAnsi" w:cstheme="minorHAnsi"/>
+        </w:rPr>
         <w:t>, Date, Time, CustomerID(fk), Pet(fk), ServiceID</w:t>
       </w:r>
       <w:r>
+        <w:rPr>
+          <w:rFonts w:asciiTheme="minorHAnsi" w:hAnsiTheme="minorHAnsi" w:cstheme="minorHAnsi"/>
+        </w:rPr>
         <w:t xml:space="preserve"> (fk),</w:t>
       </w:r>
       <w:r>
+        <w:rPr>
+          <w:rFonts w:asciiTheme="minorHAnsi" w:hAnsiTheme="minorHAnsi" w:cstheme="minorHAnsi"/>
+        </w:rPr>
         <w:t xml:space="preserve"> EmployeeID(fk), Bill, Paid).</w:t>
       </w:r>
     </w:p>
@@ -1545,14 +2113,26 @@
           <w:ilvl w:val="1"/>
           <w:numId w:val="6"/>
         </w:numPr>
-      </w:pPr>
-      <w:r>
+        <w:rPr>
+          <w:rFonts w:asciiTheme="minorHAnsi" w:hAnsiTheme="minorHAnsi" w:cstheme="minorHAnsi"/>
+        </w:rPr>
+      </w:pPr>
+      <w:r>
+        <w:rPr>
+          <w:rFonts w:asciiTheme="minorHAnsi" w:hAnsiTheme="minorHAnsi" w:cstheme="minorHAnsi"/>
+        </w:rPr>
         <w:t>FD1: VisitID → Date, Time, CustomerID, Pet, ServiceID,</w:t>
       </w:r>
       <w:r>
+        <w:rPr>
+          <w:rFonts w:asciiTheme="minorHAnsi" w:hAnsiTheme="minorHAnsi" w:cstheme="minorHAnsi"/>
+        </w:rPr>
         <w:t xml:space="preserve"> </w:t>
       </w:r>
       <w:r>
+        <w:rPr>
+          <w:rFonts w:asciiTheme="minorHAnsi" w:hAnsiTheme="minorHAnsi" w:cstheme="minorHAnsi"/>
+        </w:rPr>
         <w:t>EmployeeID, Bill, Paid</w:t>
       </w:r>
     </w:p>
@@ -1563,42 +2143,90 @@
           <w:ilvl w:val="0"/>
           <w:numId w:val="6"/>
         </w:numPr>
-      </w:pPr>
-      <w:proofErr w:type="spellStart"/>
-      <w:r>
-        <w:t>Relation</w:t>
-      </w:r>
-      <w:r>
+        <w:rPr>
+          <w:rFonts w:asciiTheme="minorHAnsi" w:hAnsiTheme="minorHAnsi" w:cstheme="minorHAnsi"/>
+        </w:rPr>
+      </w:pPr>
+      <w:r>
+        <w:rPr>
+          <w:rFonts w:asciiTheme="minorHAnsi" w:hAnsiTheme="minorHAnsi" w:cstheme="minorHAnsi"/>
+        </w:rPr>
+        <w:t>Service</w:t>
+      </w:r>
+      <w:r>
+        <w:rPr>
+          <w:rFonts w:asciiTheme="minorHAnsi" w:hAnsiTheme="minorHAnsi" w:cstheme="minorHAnsi"/>
+        </w:rPr>
+        <w:t xml:space="preserve"> (</w:t>
+      </w:r>
+      <w:r>
+        <w:rPr>
+          <w:rFonts w:asciiTheme="minorHAnsi" w:hAnsiTheme="minorHAnsi" w:cstheme="minorHAnsi"/>
+          <w:u w:val="single"/>
+        </w:rPr>
         <w:t>ServiceID</w:t>
       </w:r>
-      <w:proofErr w:type="spellEnd"/>
-      <w:r>
-        <w:t xml:space="preserve"> (</w:t>
-      </w:r>
-      <w:proofErr w:type="spellStart"/>
+      <w:r>
+        <w:rPr>
+          <w:rFonts w:asciiTheme="minorHAnsi" w:hAnsiTheme="minorHAnsi" w:cstheme="minorHAnsi"/>
+        </w:rPr>
+        <w:t>,</w:t>
+      </w:r>
+      <w:r>
+        <w:rPr>
+          <w:rFonts w:asciiTheme="minorHAnsi" w:hAnsiTheme="minorHAnsi" w:cstheme="minorHAnsi"/>
+        </w:rPr>
+        <w:t xml:space="preserve"> </w:t>
+      </w:r>
+      <w:r>
+        <w:rPr>
+          <w:rFonts w:asciiTheme="minorHAnsi" w:hAnsiTheme="minorHAnsi" w:cstheme="minorHAnsi"/>
+        </w:rPr>
+        <w:t>ServiceName, ServicePrice, ServiceDescription</w:t>
+      </w:r>
+      <w:r>
+        <w:rPr>
+          <w:rFonts w:asciiTheme="minorHAnsi" w:hAnsiTheme="minorHAnsi" w:cstheme="minorHAnsi"/>
+        </w:rPr>
+        <w:t>)</w:t>
+      </w:r>
+      <w:r>
+        <w:rPr>
+          <w:rFonts w:asciiTheme="minorHAnsi" w:hAnsiTheme="minorHAnsi" w:cstheme="minorHAnsi"/>
+        </w:rPr>
+        <w:t>.</w:t>
+      </w:r>
+    </w:p>
+    <w:p>
+      <w:pPr>
+        <w:pStyle w:val="NormalWeb"/>
+        <w:numPr>
+          <w:ilvl w:val="1"/>
+          <w:numId w:val="6"/>
+        </w:numPr>
+        <w:rPr>
+          <w:rFonts w:asciiTheme="minorHAnsi" w:hAnsiTheme="minorHAnsi" w:cstheme="minorHAnsi"/>
+        </w:rPr>
+      </w:pPr>
+      <w:r>
+        <w:rPr>
+          <w:rFonts w:asciiTheme="minorHAnsi" w:hAnsiTheme="minorHAnsi" w:cstheme="minorHAnsi"/>
+        </w:rPr>
+        <w:t xml:space="preserve">FD1: </w:t>
+      </w:r>
       <w:proofErr w:type="gramStart"/>
       <w:r>
         <w:rPr>
-          <w:u w:val="single"/>
-        </w:rPr>
-        <w:t>ServiceID</w:t>
-      </w:r>
-      <w:r>
-        <w:t>,</w:t>
-      </w:r>
-      <w:r>
-        <w:t>ServiceName</w:t>
-      </w:r>
-      <w:proofErr w:type="spellEnd"/>
+          <w:rFonts w:asciiTheme="minorHAnsi" w:hAnsiTheme="minorHAnsi" w:cstheme="minorHAnsi"/>
+        </w:rPr>
+        <w:t>ServiceID  →</w:t>
+      </w:r>
       <w:proofErr w:type="gramEnd"/>
       <w:r>
-        <w:t>, ServicePrice, ServiceDescription</w:t>
-      </w:r>
-      <w:r>
-        <w:t>)</w:t>
-      </w:r>
-      <w:r>
-        <w:t>.</w:t>
+        <w:rPr>
+          <w:rFonts w:asciiTheme="minorHAnsi" w:hAnsiTheme="minorHAnsi" w:cstheme="minorHAnsi"/>
+        </w:rPr>
+        <w:t xml:space="preserve"> ServiceName, ServicePrice, ServiceDescription</w:t>
       </w:r>
     </w:p>
     <w:p>
@@ -1608,40 +2236,61 @@
           <w:ilvl w:val="0"/>
           <w:numId w:val="6"/>
         </w:numPr>
-      </w:pPr>
-      <w:r>
+        <w:rPr>
+          <w:rFonts w:asciiTheme="minorHAnsi" w:hAnsiTheme="minorHAnsi" w:cstheme="minorHAnsi"/>
+        </w:rPr>
+      </w:pPr>
+      <w:r>
+        <w:rPr>
+          <w:rFonts w:asciiTheme="minorHAnsi" w:hAnsiTheme="minorHAnsi" w:cstheme="minorHAnsi"/>
+        </w:rPr>
         <w:t>Pets_</w:t>
       </w:r>
       <w:proofErr w:type="gramStart"/>
       <w:r>
+        <w:rPr>
+          <w:rFonts w:asciiTheme="minorHAnsi" w:hAnsiTheme="minorHAnsi" w:cstheme="minorHAnsi"/>
+        </w:rPr>
         <w:t>Staff(</w:t>
       </w:r>
       <w:proofErr w:type="gramEnd"/>
       <w:r>
         <w:rPr>
+          <w:rFonts w:asciiTheme="minorHAnsi" w:hAnsiTheme="minorHAnsi" w:cstheme="minorHAnsi"/>
           <w:u w:val="single"/>
         </w:rPr>
         <w:t>CustomerID(fk)</w:t>
       </w:r>
       <w:r>
+        <w:rPr>
+          <w:rFonts w:asciiTheme="minorHAnsi" w:hAnsiTheme="minorHAnsi" w:cstheme="minorHAnsi"/>
+        </w:rPr>
         <w:t xml:space="preserve">, </w:t>
       </w:r>
       <w:r>
         <w:rPr>
+          <w:rFonts w:asciiTheme="minorHAnsi" w:hAnsiTheme="minorHAnsi" w:cstheme="minorHAnsi"/>
           <w:u w:val="single"/>
         </w:rPr>
         <w:t>Pet#(fk)</w:t>
       </w:r>
       <w:r>
+        <w:rPr>
+          <w:rFonts w:asciiTheme="minorHAnsi" w:hAnsiTheme="minorHAnsi" w:cstheme="minorHAnsi"/>
+        </w:rPr>
         <w:t>,</w:t>
       </w:r>
       <w:r>
         <w:rPr>
+          <w:rFonts w:asciiTheme="minorHAnsi" w:hAnsiTheme="minorHAnsi" w:cstheme="minorHAnsi"/>
           <w:u w:val="single"/>
         </w:rPr>
         <w:t>EmployeeID(fk)</w:t>
       </w:r>
       <w:r>
+        <w:rPr>
+          <w:rFonts w:asciiTheme="minorHAnsi" w:hAnsiTheme="minorHAnsi" w:cstheme="minorHAnsi"/>
+        </w:rPr>
         <w:t>)</w:t>
       </w:r>
     </w:p>
@@ -1652,10 +2301,145 @@
           <w:ilvl w:val="1"/>
           <w:numId w:val="6"/>
         </w:numPr>
-      </w:pPr>
-      <w:r>
+        <w:rPr>
+          <w:rFonts w:asciiTheme="minorHAnsi" w:hAnsiTheme="minorHAnsi" w:cstheme="minorHAnsi"/>
+        </w:rPr>
+      </w:pPr>
+      <w:r>
+        <w:rPr>
+          <w:rFonts w:asciiTheme="minorHAnsi" w:hAnsiTheme="minorHAnsi" w:cstheme="minorHAnsi"/>
+        </w:rPr>
         <w:t>There is no non-primary-key attribute.</w:t>
       </w:r>
+    </w:p>
+    <w:p>
+      <w:pPr>
+        <w:pStyle w:val="NormalWeb"/>
+        <w:rPr>
+          <w:rFonts w:asciiTheme="minorHAnsi" w:hAnsiTheme="minorHAnsi" w:cstheme="minorHAnsi"/>
+          <w:sz w:val="32"/>
+          <w:szCs w:val="32"/>
+        </w:rPr>
+      </w:pPr>
+      <w:r>
+        <w:rPr>
+          <w:rFonts w:asciiTheme="minorHAnsi" w:hAnsiTheme="minorHAnsi" w:cstheme="minorHAnsi"/>
+          <w:b/>
+          <w:bCs/>
+          <w:sz w:val="32"/>
+          <w:szCs w:val="32"/>
+          <w:u w:val="single"/>
+        </w:rPr>
+        <w:t>Step 6</w:t>
+      </w:r>
+      <w:r>
+        <w:rPr>
+          <w:rFonts w:asciiTheme="minorHAnsi" w:hAnsiTheme="minorHAnsi" w:cstheme="minorHAnsi"/>
+          <w:sz w:val="32"/>
+          <w:szCs w:val="32"/>
+        </w:rPr>
+        <w:t>:</w:t>
+      </w:r>
+    </w:p>
+    <w:p>
+      <w:pPr>
+        <w:pStyle w:val="NormalWeb"/>
+        <w:rPr>
+          <w:rFonts w:asciiTheme="minorHAnsi" w:hAnsiTheme="minorHAnsi" w:cstheme="minorHAnsi"/>
+        </w:rPr>
+      </w:pPr>
+      <w:r>
+        <w:rPr>
+          <w:rFonts w:asciiTheme="minorHAnsi" w:hAnsiTheme="minorHAnsi" w:cstheme="minorHAnsi"/>
+        </w:rPr>
+        <w:t>After the normalization process, summarize the relational model in 3NF.</w:t>
+      </w:r>
+    </w:p>
+    <w:p>
+      <w:pPr>
+        <w:pStyle w:val="NormalWeb"/>
+        <w:rPr>
+          <w:rFonts w:asciiTheme="minorHAnsi" w:hAnsiTheme="minorHAnsi" w:cstheme="minorHAnsi"/>
+        </w:rPr>
+      </w:pPr>
+      <w:r>
+        <w:rPr>
+          <w:rFonts w:asciiTheme="minorHAnsi" w:hAnsiTheme="minorHAnsi" w:cstheme="minorHAnsi"/>
+          <w:b/>
+          <w:bCs/>
+          <w:u w:val="single"/>
+        </w:rPr>
+        <w:t>Answer</w:t>
+      </w:r>
+      <w:r>
+        <w:rPr>
+          <w:rFonts w:asciiTheme="minorHAnsi" w:hAnsiTheme="minorHAnsi" w:cstheme="minorHAnsi"/>
+        </w:rPr>
+        <w:t>:</w:t>
+      </w:r>
+    </w:p>
+    <w:p>
+      <w:pPr>
+        <w:pStyle w:val="NormalWeb"/>
+        <w:rPr>
+          <w:rFonts w:asciiTheme="minorHAnsi" w:hAnsiTheme="minorHAnsi" w:cstheme="minorHAnsi"/>
+        </w:rPr>
+      </w:pPr>
+      <w:r>
+        <w:rPr>
+          <w:rFonts w:asciiTheme="minorHAnsi" w:hAnsiTheme="minorHAnsi" w:cstheme="minorHAnsi"/>
+        </w:rPr>
+        <w:t>All of the relations are now in 3NF form because there are no transitive nor dependent functional dependencies. (</w:t>
+      </w:r>
+      <w:proofErr w:type="gramStart"/>
+      <w:r>
+        <w:rPr>
+          <w:rFonts w:asciiTheme="minorHAnsi" w:hAnsiTheme="minorHAnsi" w:cstheme="minorHAnsi"/>
+        </w:rPr>
+        <w:t>see</w:t>
+      </w:r>
+      <w:proofErr w:type="gramEnd"/>
+      <w:r>
+        <w:rPr>
+          <w:rFonts w:asciiTheme="minorHAnsi" w:hAnsiTheme="minorHAnsi" w:cstheme="minorHAnsi"/>
+        </w:rPr>
+        <w:t xml:space="preserve"> the output in Step 5*).</w:t>
+      </w:r>
+    </w:p>
+    <w:p>
+      <w:pPr>
+        <w:pStyle w:val="NormalWeb"/>
+        <w:rPr>
+          <w:rFonts w:asciiTheme="minorHAnsi" w:hAnsiTheme="minorHAnsi" w:cstheme="minorHAnsi"/>
+        </w:rPr>
+      </w:pPr>
+      <w:r>
+        <w:rPr>
+          <w:rFonts w:asciiTheme="minorHAnsi" w:hAnsiTheme="minorHAnsi" w:cstheme="minorHAnsi"/>
+          <w:b/>
+          <w:bCs/>
+          <w:sz w:val="32"/>
+          <w:szCs w:val="32"/>
+          <w:u w:val="single"/>
+        </w:rPr>
+        <w:t>Learning Reflection</w:t>
+      </w:r>
+      <w:r>
+        <w:rPr>
+          <w:rFonts w:asciiTheme="minorHAnsi" w:hAnsiTheme="minorHAnsi" w:cstheme="minorHAnsi"/>
+          <w:sz w:val="32"/>
+          <w:szCs w:val="32"/>
+        </w:rPr>
+        <w:t>:</w:t>
+      </w:r>
+    </w:p>
+    <w:p>
+      <w:pPr>
+        <w:pStyle w:val="NormalWeb"/>
+        <w:rPr>
+          <w:rFonts w:asciiTheme="minorHAnsi" w:hAnsiTheme="minorHAnsi" w:cstheme="minorHAnsi"/>
+        </w:rPr>
+      </w:pPr>
     </w:p>
     <w:sectPr>
       <w:pgSz w:w="12240" w:h="15840"/>

</xml_diff>